<commit_message>
Add host function and debug
</commit_message>
<xml_diff>
--- a/Rapport projet tcpip.docx
+++ b/Rapport projet tcpip.docx
@@ -14,36 +14,24 @@
     </w:p>
     <w:p>
       <w:r>
-        <w:br w:type="page"/>
+        <w:t>Mode d’emploi</w:t>
       </w:r>
     </w:p>
     <w:p>
       <w:r>
-        <w:lastRenderedPageBreak/>
-        <w:br w:type="page"/>
-      </w:r>
-    </w:p>
-    <w:p>
-      <w:r>
-        <w:lastRenderedPageBreak/>
-        <w:t>Tests effectués :</w:t>
-      </w:r>
-    </w:p>
-    <w:p>
-      <w:r>
         <w:drawing>
-          <wp:anchor distT="0" distB="0" distL="114300" distR="114300" simplePos="0" relativeHeight="251658240" behindDoc="0" locked="0" layoutInCell="1" allowOverlap="1" wp14:anchorId="01574812" wp14:editId="69DB9140">
+          <wp:anchor distT="0" distB="0" distL="114300" distR="114300" simplePos="0" relativeHeight="251658240" behindDoc="0" locked="0" layoutInCell="1" allowOverlap="1" wp14:anchorId="60DB1C7A" wp14:editId="17D99F12">
             <wp:simplePos x="0" y="0"/>
             <wp:positionH relativeFrom="column">
-              <wp:posOffset>52705</wp:posOffset>
+              <wp:posOffset>-4445</wp:posOffset>
             </wp:positionH>
             <wp:positionV relativeFrom="paragraph">
-              <wp:posOffset>281305</wp:posOffset>
+              <wp:posOffset>205105</wp:posOffset>
             </wp:positionV>
-            <wp:extent cx="4819650" cy="3554095"/>
-            <wp:effectExtent l="0" t="0" r="0" b="8255"/>
+            <wp:extent cx="4915535" cy="228600"/>
+            <wp:effectExtent l="0" t="0" r="0" b="0"/>
             <wp:wrapTopAndBottom/>
-            <wp:docPr id="1" name="Image 1" descr="Une image contenant texte&#10;&#10;Description générée automatiquement"/>
+            <wp:docPr id="1" name="Image 1"/>
             <wp:cNvGraphicFramePr>
               <a:graphicFrameLocks xmlns:a="http://schemas.openxmlformats.org/drawingml/2006/main" noChangeAspect="1"/>
             </wp:cNvGraphicFramePr>
@@ -51,7 +39,7 @@
               <a:graphicData uri="http://schemas.openxmlformats.org/drawingml/2006/picture">
                 <pic:pic xmlns:pic="http://schemas.openxmlformats.org/drawingml/2006/picture">
                   <pic:nvPicPr>
-                    <pic:cNvPr id="1" name="Image 1" descr="Une image contenant texte&#10;&#10;Description générée automatiquement"/>
+                    <pic:cNvPr id="1" name=""/>
                     <pic:cNvPicPr/>
                   </pic:nvPicPr>
                   <pic:blipFill>
@@ -69,7 +57,7 @@
                   <pic:spPr>
                     <a:xfrm>
                       <a:off x="0" y="0"/>
-                      <a:ext cx="4819650" cy="3554095"/>
+                      <a:ext cx="4915535" cy="228600"/>
                     </a:xfrm>
                     <a:prstGeom prst="rect">
                       <a:avLst/>
@@ -78,19 +66,115 @@
                 </pic:pic>
               </a:graphicData>
             </a:graphic>
-            <wp14:sizeRelH relativeFrom="margin">
-              <wp14:pctWidth>0</wp14:pctWidth>
-            </wp14:sizeRelH>
-            <wp14:sizeRelV relativeFrom="margin">
-              <wp14:pctHeight>0</wp14:pctHeight>
-            </wp14:sizeRelV>
           </wp:anchor>
         </w:drawing>
       </w:r>
       <w:r>
-        <w:t>Test fonction 3 (déterminer si une IP + masque appartiens à un réseau)</w:t>
+        <w:t>Pour lancer le programme, il faut lancer le fichier « Login.py ».</w:t>
       </w:r>
     </w:p>
+    <w:p/>
+    <w:p>
+      <w:r>
+        <w:drawing>
+          <wp:anchor distT="0" distB="0" distL="114300" distR="114300" simplePos="0" relativeHeight="251659264" behindDoc="0" locked="0" layoutInCell="1" allowOverlap="1" wp14:anchorId="508B3F9C" wp14:editId="664821F1">
+            <wp:simplePos x="0" y="0"/>
+            <wp:positionH relativeFrom="column">
+              <wp:posOffset>-4445</wp:posOffset>
+            </wp:positionH>
+            <wp:positionV relativeFrom="paragraph">
+              <wp:posOffset>229235</wp:posOffset>
+            </wp:positionV>
+            <wp:extent cx="3620005" cy="323895"/>
+            <wp:effectExtent l="0" t="0" r="0" b="0"/>
+            <wp:wrapTopAndBottom/>
+            <wp:docPr id="2" name="Image 2"/>
+            <wp:cNvGraphicFramePr>
+              <a:graphicFrameLocks xmlns:a="http://schemas.openxmlformats.org/drawingml/2006/main" noChangeAspect="1"/>
+            </wp:cNvGraphicFramePr>
+            <a:graphic xmlns:a="http://schemas.openxmlformats.org/drawingml/2006/main">
+              <a:graphicData uri="http://schemas.openxmlformats.org/drawingml/2006/picture">
+                <pic:pic xmlns:pic="http://schemas.openxmlformats.org/drawingml/2006/picture">
+                  <pic:nvPicPr>
+                    <pic:cNvPr id="1" name=""/>
+                    <pic:cNvPicPr/>
+                  </pic:nvPicPr>
+                  <pic:blipFill>
+                    <a:blip r:embed="rId5">
+                      <a:extLst>
+                        <a:ext uri="{28A0092B-C50C-407E-A947-70E740481C1C}">
+                          <a14:useLocalDpi xmlns:a14="http://schemas.microsoft.com/office/drawing/2010/main" val="0"/>
+                        </a:ext>
+                      </a:extLst>
+                    </a:blip>
+                    <a:stretch>
+                      <a:fillRect/>
+                    </a:stretch>
+                  </pic:blipFill>
+                  <pic:spPr>
+                    <a:xfrm>
+                      <a:off x="0" y="0"/>
+                      <a:ext cx="3620005" cy="323895"/>
+                    </a:xfrm>
+                    <a:prstGeom prst="rect">
+                      <a:avLst/>
+                    </a:prstGeom>
+                  </pic:spPr>
+                </pic:pic>
+              </a:graphicData>
+            </a:graphic>
+          </wp:anchor>
+        </w:drawing>
+      </w:r>
+      <w:r>
+        <w:t>Une fois le fichier lancé, des instructions apparaîtront dans la console de commande.</w:t>
+      </w:r>
+    </w:p>
+    <w:p>
+      <w:r>
+        <w:t>Il faudra se connecter à une base de données locale pour accéder aux fonctionnalités du programme.</w:t>
+      </w:r>
+      <w:r>
+        <w:br/>
+        <w:t xml:space="preserve">Un compte est déjà présent (Nom = « root » </w:t>
+      </w:r>
+      <w:proofErr w:type="spellStart"/>
+      <w:r>
+        <w:t>Mdp</w:t>
+      </w:r>
+      <w:proofErr w:type="spellEnd"/>
+      <w:r>
+        <w:t xml:space="preserve"> =</w:t>
+      </w:r>
+      <w:proofErr w:type="gramStart"/>
+      <w:r>
+        <w:t xml:space="preserve"> «root</w:t>
+      </w:r>
+      <w:proofErr w:type="gramEnd"/>
+      <w:r>
+        <w:t> »</w:t>
+      </w:r>
+      <w:r>
+        <w:t>)</w:t>
+      </w:r>
+    </w:p>
+    <w:p/>
+    <w:p>
+      <w:r>
+        <w:t>Tests effectués</w:t>
+      </w:r>
+    </w:p>
+    <w:p>
+      <w:r>
+        <w:t>Répartition du travail</w:t>
+      </w:r>
+    </w:p>
+    <w:p>
+      <w:r>
+        <w:t>Code source</w:t>
+      </w:r>
+    </w:p>
+    <w:p/>
     <w:p/>
     <w:sectPr>
       <w:pgSz w:w="11906" w:h="16838"/>

</xml_diff>